<commit_message>
change value in home
</commit_message>
<xml_diff>
--- a/מדריך למשתמש מערכת בחינות מקוונת.docx
+++ b/מדריך למשתמש מערכת בחינות מקוונת.docx
@@ -1,6 +1,6 @@
 
 <file path=word/document.xml><?xml version="1.0" encoding="utf-8"?>
-<w:document xmlns:wpc="http://schemas.microsoft.com/office/word/2010/wordprocessingCanvas" xmlns:cx="http://schemas.microsoft.com/office/drawing/2014/chartex" xmlns:cx1="http://schemas.microsoft.com/office/drawing/2015/9/8/chartex" xmlns:cx2="http://schemas.microsoft.com/office/drawing/2015/10/21/chartex" xmlns:cx3="http://schemas.microsoft.com/office/drawing/2016/5/9/chartex" xmlns:cx4="http://schemas.microsoft.com/office/drawing/2016/5/10/chartex" xmlns:cx5="http://schemas.microsoft.com/office/drawing/2016/5/11/chartex" xmlns:cx6="http://schemas.microsoft.com/office/drawing/2016/5/12/chartex" xmlns:cx7="http://schemas.microsoft.com/office/drawing/2016/5/13/chartex" xmlns:cx8="http://schemas.microsoft.com/office/drawing/2016/5/14/chartex" xmlns:mc="http://schemas.openxmlformats.org/markup-compatibility/2006" xmlns:aink="http://schemas.microsoft.com/office/drawing/2016/ink" xmlns:am3d="http://schemas.microsoft.com/office/drawing/2017/model3d" xmlns:o="urn:schemas-microsoft-com:office:office" xmlns:r="http://schemas.openxmlformats.org/officeDocument/2006/relationships" xmlns:m="http://schemas.openxmlformats.org/officeDocument/2006/math" xmlns:v="urn:schemas-microsoft-com:vml" xmlns:wp14="http://schemas.microsoft.com/office/word/2010/wordprocessingDrawing" xmlns:wp="http://schemas.openxmlformats.org/drawingml/2006/wordprocessingDrawing" xmlns:w10="urn:schemas-microsoft-com:office:word" xmlns:w="http://schemas.openxmlformats.org/wordprocessingml/2006/main" xmlns:w14="http://schemas.microsoft.com/office/word/2010/wordml" xmlns:w15="http://schemas.microsoft.com/office/word/2012/wordml" xmlns:w16cex="http://schemas.microsoft.com/office/word/2018/wordml/cex" xmlns:w16cid="http://schemas.microsoft.com/office/word/2016/wordml/cid" xmlns:w16="http://schemas.microsoft.com/office/word/2018/wordml" xmlns:w16sdtdh="http://schemas.microsoft.com/office/word/2020/wordml/sdtdatahash" xmlns:w16se="http://schemas.microsoft.com/office/word/2015/wordml/symex" xmlns:wpg="http://schemas.microsoft.com/office/word/2010/wordprocessingGroup" xmlns:wpi="http://schemas.microsoft.com/office/word/2010/wordprocessingInk" xmlns:wne="http://schemas.microsoft.com/office/word/2006/wordml" xmlns:wps="http://schemas.microsoft.com/office/word/2010/wordprocessingShape" mc:Ignorable="w14 w15 w16se w16cid w16 w16cex w16sdtdh wp14">
+<w:document xmlns:wpc="http://schemas.microsoft.com/office/word/2010/wordprocessingCanvas" xmlns:cx="http://schemas.microsoft.com/office/drawing/2014/chartex" xmlns:cx1="http://schemas.microsoft.com/office/drawing/2015/9/8/chartex" xmlns:cx2="http://schemas.microsoft.com/office/drawing/2015/10/21/chartex" xmlns:cx3="http://schemas.microsoft.com/office/drawing/2016/5/9/chartex" xmlns:cx4="http://schemas.microsoft.com/office/drawing/2016/5/10/chartex" xmlns:cx5="http://schemas.microsoft.com/office/drawing/2016/5/11/chartex" xmlns:cx6="http://schemas.microsoft.com/office/drawing/2016/5/12/chartex" xmlns:cx7="http://schemas.microsoft.com/office/drawing/2016/5/13/chartex" xmlns:cx8="http://schemas.microsoft.com/office/drawing/2016/5/14/chartex" xmlns:mc="http://schemas.openxmlformats.org/markup-compatibility/2006" xmlns:aink="http://schemas.microsoft.com/office/drawing/2016/ink" xmlns:am3d="http://schemas.microsoft.com/office/drawing/2017/model3d" xmlns:o="urn:schemas-microsoft-com:office:office" xmlns:oel="http://schemas.microsoft.com/office/2019/extlst" xmlns:r="http://schemas.openxmlformats.org/officeDocument/2006/relationships" xmlns:m="http://schemas.openxmlformats.org/officeDocument/2006/math" xmlns:v="urn:schemas-microsoft-com:vml" xmlns:wp14="http://schemas.microsoft.com/office/word/2010/wordprocessingDrawing" xmlns:wp="http://schemas.openxmlformats.org/drawingml/2006/wordprocessingDrawing" xmlns:w10="urn:schemas-microsoft-com:office:word" xmlns:w="http://schemas.openxmlformats.org/wordprocessingml/2006/main" xmlns:w14="http://schemas.microsoft.com/office/word/2010/wordml" xmlns:w15="http://schemas.microsoft.com/office/word/2012/wordml" xmlns:w16cex="http://schemas.microsoft.com/office/word/2018/wordml/cex" xmlns:w16cid="http://schemas.microsoft.com/office/word/2016/wordml/cid" xmlns:w16="http://schemas.microsoft.com/office/word/2018/wordml" xmlns:w16du="http://schemas.microsoft.com/office/word/2023/wordml/word16du" xmlns:w16sdtdh="http://schemas.microsoft.com/office/word/2020/wordml/sdtdatahash" xmlns:w16se="http://schemas.microsoft.com/office/word/2015/wordml/symex" xmlns:wpg="http://schemas.microsoft.com/office/word/2010/wordprocessingGroup" xmlns:wpi="http://schemas.microsoft.com/office/word/2010/wordprocessingInk" xmlns:wne="http://schemas.microsoft.com/office/word/2006/wordml" xmlns:wps="http://schemas.microsoft.com/office/word/2010/wordprocessingShape" mc:Ignorable="w14 w15 w16se w16cid w16 w16cex w16sdtdh w16du wp14">
   <w:body>
     <w:p>
       <w:pPr>
@@ -53,17 +53,589 @@
           <w:rFonts w:ascii="David" w:hAnsi="David" w:cs="David"/>
           <w:sz w:val="24"/>
           <w:szCs w:val="24"/>
-          <w:rtl/>
-        </w:rPr>
-      </w:pPr>
-      <w:r>
-        <w:rPr>
-          <w:rFonts w:ascii="David" w:hAnsi="David" w:cs="David"/>
-          <w:sz w:val="24"/>
-          <w:szCs w:val="24"/>
-          <w:rtl/>
-        </w:rPr>
-        <w:t>בכניסה ראשונית למערכת, דף הנחיתה אליו מגיעים הינו דף ההתחברות למערכת להלן. יש ללחוץ על הכפתור "</w:t>
+        </w:rPr>
+      </w:pPr>
+      <w:r>
+        <w:rPr>
+          <w:rFonts w:ascii="David" w:hAnsi="David" w:cs="David"/>
+          <w:sz w:val="24"/>
+          <w:szCs w:val="24"/>
+          <w:rtl/>
+        </w:rPr>
+        <w:t>בכניסה ראשונית למערכת, דף הנחיתה אליו מגיעים הינו דף ההתחברות למערכת להלן.</w:t>
+      </w:r>
+    </w:p>
+    <w:p>
+      <w:pPr>
+        <w:spacing w:line="360" w:lineRule="auto"/>
+        <w:rPr>
+          <w:rFonts w:ascii="David" w:hAnsi="David" w:cs="David"/>
+          <w:sz w:val="24"/>
+          <w:szCs w:val="24"/>
+          <w:rtl/>
+        </w:rPr>
+      </w:pPr>
+      <w:r>
+        <w:rPr>
+          <w:rFonts w:ascii="David" w:hAnsi="David" w:cs="David"/>
+          <w:noProof/>
+          <w:sz w:val="24"/>
+          <w:szCs w:val="24"/>
+        </w:rPr>
+        <mc:AlternateContent>
+          <mc:Choice Requires="wps">
+            <w:drawing>
+              <wp:anchor distT="45720" distB="45720" distL="114300" distR="114300" simplePos="0" relativeHeight="251663360" behindDoc="0" locked="0" layoutInCell="1" allowOverlap="1" wp14:anchorId="185D95F2" wp14:editId="1893FEEF">
+                <wp:simplePos x="0" y="0"/>
+                <wp:positionH relativeFrom="column">
+                  <wp:posOffset>3505200</wp:posOffset>
+                </wp:positionH>
+                <wp:positionV relativeFrom="paragraph">
+                  <wp:posOffset>261620</wp:posOffset>
+                </wp:positionV>
+                <wp:extent cx="1714500" cy="657225"/>
+                <wp:effectExtent l="0" t="0" r="19050" b="28575"/>
+                <wp:wrapTopAndBottom/>
+                <wp:docPr id="1182630730" name="Text Box 2"/>
+                <wp:cNvGraphicFramePr>
+                  <a:graphicFrameLocks xmlns:a="http://schemas.openxmlformats.org/drawingml/2006/main"/>
+                </wp:cNvGraphicFramePr>
+                <a:graphic xmlns:a="http://schemas.openxmlformats.org/drawingml/2006/main">
+                  <a:graphicData uri="http://schemas.microsoft.com/office/word/2010/wordprocessingShape">
+                    <wps:wsp>
+                      <wps:cNvSpPr txBox="1">
+                        <a:spLocks noChangeArrowheads="1"/>
+                      </wps:cNvSpPr>
+                      <wps:spPr bwMode="auto">
+                        <a:xfrm>
+                          <a:off x="0" y="0"/>
+                          <a:ext cx="1714500" cy="657225"/>
+                        </a:xfrm>
+                        <a:prstGeom prst="rect">
+                          <a:avLst/>
+                        </a:prstGeom>
+                        <a:solidFill>
+                          <a:srgbClr val="FFFFFF"/>
+                        </a:solidFill>
+                        <a:ln w="9525">
+                          <a:solidFill>
+                            <a:srgbClr val="000000"/>
+                          </a:solidFill>
+                          <a:miter lim="800000"/>
+                          <a:headEnd/>
+                          <a:tailEnd/>
+                        </a:ln>
+                      </wps:spPr>
+                      <wps:txbx>
+                        <w:txbxContent>
+                          <w:p>
+                            <w:pPr>
+                              <w:pStyle w:val="NoSpacing"/>
+                              <w:bidi w:val="0"/>
+                              <w:jc w:val="center"/>
+                            </w:pPr>
+                            <w:r>
+                              <w:t>Teacher</w:t>
+                            </w:r>
+                          </w:p>
+                          <w:p>
+                            <w:pPr>
+                              <w:pStyle w:val="NoSpacing"/>
+                              <w:bidi w:val="0"/>
+                            </w:pPr>
+                            <w:proofErr w:type="gramStart"/>
+                            <w:r>
+                              <w:t>User:</w:t>
+                            </w:r>
+                            <w:r>
+                              <w:t>teacher</w:t>
+                            </w:r>
+                            <w:r>
+                              <w:t>@testus.com</w:t>
+                            </w:r>
+                            <w:proofErr w:type="gramEnd"/>
+                          </w:p>
+                          <w:p>
+                            <w:pPr>
+                              <w:pStyle w:val="NoSpacing"/>
+                              <w:bidi w:val="0"/>
+                            </w:pPr>
+                            <w:proofErr w:type="spellStart"/>
+                            <w:proofErr w:type="gramStart"/>
+                            <w:r>
+                              <w:t>Password:</w:t>
+                            </w:r>
+                            <w:r>
+                              <w:t>teacher</w:t>
+                            </w:r>
+                            <w:proofErr w:type="spellEnd"/>
+                            <w:proofErr w:type="gramEnd"/>
+                          </w:p>
+                          <w:p>
+                            <w:pPr>
+                              <w:bidi w:val="0"/>
+                            </w:pPr>
+                          </w:p>
+                        </w:txbxContent>
+                      </wps:txbx>
+                      <wps:bodyPr rot="0" vert="horz" wrap="square" lIns="91440" tIns="45720" rIns="91440" bIns="45720" anchor="t" anchorCtr="0">
+                        <a:noAutofit/>
+                      </wps:bodyPr>
+                    </wps:wsp>
+                  </a:graphicData>
+                </a:graphic>
+                <wp14:sizeRelH relativeFrom="margin">
+                  <wp14:pctWidth>0</wp14:pctWidth>
+                </wp14:sizeRelH>
+                <wp14:sizeRelV relativeFrom="margin">
+                  <wp14:pctHeight>0</wp14:pctHeight>
+                </wp14:sizeRelV>
+              </wp:anchor>
+            </w:drawing>
+          </mc:Choice>
+          <mc:Fallback>
+            <w:pict>
+              <v:shapetype w14:anchorId="185D95F2" id="_x0000_t202" coordsize="21600,21600" o:spt="202" path="m,l,21600r21600,l21600,xe">
+                <v:stroke joinstyle="miter"/>
+                <v:path gradientshapeok="t" o:connecttype="rect"/>
+              </v:shapetype>
+              <v:shape id="Text Box 2" o:spid="_x0000_s1026" type="#_x0000_t202" style="position:absolute;left:0;text-align:left;margin-left:276pt;margin-top:20.6pt;width:135pt;height:51.75pt;z-index:251663360;visibility:visible;mso-wrap-style:square;mso-width-percent:0;mso-height-percent:0;mso-wrap-distance-left:9pt;mso-wrap-distance-top:3.6pt;mso-wrap-distance-right:9pt;mso-wrap-distance-bottom:3.6pt;mso-position-horizontal:absolute;mso-position-horizontal-relative:text;mso-position-vertical:absolute;mso-position-vertical-relative:text;mso-width-percent:0;mso-height-percent:0;mso-width-relative:margin;mso-height-relative:margin;v-text-anchor:top" o:gfxdata="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">
+                <v:textbox>
+                  <w:txbxContent>
+                    <w:p>
+                      <w:pPr>
+                        <w:pStyle w:val="NoSpacing"/>
+                        <w:bidi w:val="0"/>
+                        <w:jc w:val="center"/>
+                      </w:pPr>
+                      <w:r>
+                        <w:t>Teacher</w:t>
+                      </w:r>
+                    </w:p>
+                    <w:p>
+                      <w:pPr>
+                        <w:pStyle w:val="NoSpacing"/>
+                        <w:bidi w:val="0"/>
+                      </w:pPr>
+                      <w:proofErr w:type="gramStart"/>
+                      <w:r>
+                        <w:t>User:</w:t>
+                      </w:r>
+                      <w:r>
+                        <w:t>teacher</w:t>
+                      </w:r>
+                      <w:r>
+                        <w:t>@testus.com</w:t>
+                      </w:r>
+                      <w:proofErr w:type="gramEnd"/>
+                    </w:p>
+                    <w:p>
+                      <w:pPr>
+                        <w:pStyle w:val="NoSpacing"/>
+                        <w:bidi w:val="0"/>
+                      </w:pPr>
+                      <w:proofErr w:type="spellStart"/>
+                      <w:proofErr w:type="gramStart"/>
+                      <w:r>
+                        <w:t>Password:</w:t>
+                      </w:r>
+                      <w:r>
+                        <w:t>teacher</w:t>
+                      </w:r>
+                      <w:proofErr w:type="spellEnd"/>
+                      <w:proofErr w:type="gramEnd"/>
+                    </w:p>
+                    <w:p>
+                      <w:pPr>
+                        <w:bidi w:val="0"/>
+                      </w:pPr>
+                    </w:p>
+                  </w:txbxContent>
+                </v:textbox>
+                <w10:wrap type="topAndBottom"/>
+              </v:shape>
+            </w:pict>
+          </mc:Fallback>
+        </mc:AlternateContent>
+      </w:r>
+      <w:r>
+        <w:rPr>
+          <w:rFonts w:ascii="David" w:hAnsi="David" w:cs="David"/>
+          <w:noProof/>
+          <w:sz w:val="24"/>
+          <w:szCs w:val="24"/>
+        </w:rPr>
+        <mc:AlternateContent>
+          <mc:Choice Requires="wps">
+            <w:drawing>
+              <wp:anchor distT="45720" distB="45720" distL="114300" distR="114300" simplePos="0" relativeHeight="251661312" behindDoc="0" locked="0" layoutInCell="1" allowOverlap="1" wp14:anchorId="6AD0805B" wp14:editId="4AFEF5F0">
+                <wp:simplePos x="0" y="0"/>
+                <wp:positionH relativeFrom="column">
+                  <wp:posOffset>1416685</wp:posOffset>
+                </wp:positionH>
+                <wp:positionV relativeFrom="paragraph">
+                  <wp:posOffset>281305</wp:posOffset>
+                </wp:positionV>
+                <wp:extent cx="1714500" cy="657225"/>
+                <wp:effectExtent l="0" t="0" r="19050" b="28575"/>
+                <wp:wrapTopAndBottom/>
+                <wp:docPr id="1551628924" name="Text Box 2"/>
+                <wp:cNvGraphicFramePr>
+                  <a:graphicFrameLocks xmlns:a="http://schemas.openxmlformats.org/drawingml/2006/main"/>
+                </wp:cNvGraphicFramePr>
+                <a:graphic xmlns:a="http://schemas.openxmlformats.org/drawingml/2006/main">
+                  <a:graphicData uri="http://schemas.microsoft.com/office/word/2010/wordprocessingShape">
+                    <wps:wsp>
+                      <wps:cNvSpPr txBox="1">
+                        <a:spLocks noChangeArrowheads="1"/>
+                      </wps:cNvSpPr>
+                      <wps:spPr bwMode="auto">
+                        <a:xfrm>
+                          <a:off x="0" y="0"/>
+                          <a:ext cx="1714500" cy="657225"/>
+                        </a:xfrm>
+                        <a:prstGeom prst="rect">
+                          <a:avLst/>
+                        </a:prstGeom>
+                        <a:solidFill>
+                          <a:srgbClr val="FFFFFF"/>
+                        </a:solidFill>
+                        <a:ln w="9525">
+                          <a:solidFill>
+                            <a:srgbClr val="000000"/>
+                          </a:solidFill>
+                          <a:miter lim="800000"/>
+                          <a:headEnd/>
+                          <a:tailEnd/>
+                        </a:ln>
+                      </wps:spPr>
+                      <wps:txbx>
+                        <w:txbxContent>
+                          <w:p>
+                            <w:pPr>
+                              <w:pStyle w:val="NoSpacing"/>
+                              <w:bidi w:val="0"/>
+                              <w:jc w:val="center"/>
+                            </w:pPr>
+                            <w:r>
+                              <w:t>Student</w:t>
+                            </w:r>
+                          </w:p>
+                          <w:p>
+                            <w:pPr>
+                              <w:pStyle w:val="NoSpacing"/>
+                              <w:bidi w:val="0"/>
+                            </w:pPr>
+                            <w:proofErr w:type="gramStart"/>
+                            <w:r>
+                              <w:t>User:</w:t>
+                            </w:r>
+                            <w:r>
+                              <w:t>student</w:t>
+                            </w:r>
+                            <w:r>
+                              <w:t>@testus.com</w:t>
+                            </w:r>
+                            <w:proofErr w:type="gramEnd"/>
+                          </w:p>
+                          <w:p>
+                            <w:pPr>
+                              <w:pStyle w:val="NoSpacing"/>
+                              <w:bidi w:val="0"/>
+                            </w:pPr>
+                            <w:proofErr w:type="spellStart"/>
+                            <w:proofErr w:type="gramStart"/>
+                            <w:r>
+                              <w:t>Password:</w:t>
+                            </w:r>
+                            <w:r>
+                              <w:t>student</w:t>
+                            </w:r>
+                            <w:proofErr w:type="spellEnd"/>
+                            <w:proofErr w:type="gramEnd"/>
+                          </w:p>
+                          <w:p>
+                            <w:pPr>
+                              <w:bidi w:val="0"/>
+                            </w:pPr>
+                          </w:p>
+                        </w:txbxContent>
+                      </wps:txbx>
+                      <wps:bodyPr rot="0" vert="horz" wrap="square" lIns="91440" tIns="45720" rIns="91440" bIns="45720" anchor="t" anchorCtr="0">
+                        <a:noAutofit/>
+                      </wps:bodyPr>
+                    </wps:wsp>
+                  </a:graphicData>
+                </a:graphic>
+                <wp14:sizeRelH relativeFrom="margin">
+                  <wp14:pctWidth>0</wp14:pctWidth>
+                </wp14:sizeRelH>
+                <wp14:sizeRelV relativeFrom="margin">
+                  <wp14:pctHeight>0</wp14:pctHeight>
+                </wp14:sizeRelV>
+              </wp:anchor>
+            </w:drawing>
+          </mc:Choice>
+          <mc:Fallback>
+            <w:pict>
+              <v:shape w14:anchorId="6AD0805B" id="_x0000_s1027" type="#_x0000_t202" style="position:absolute;left:0;text-align:left;margin-left:111.55pt;margin-top:22.15pt;width:135pt;height:51.75pt;z-index:251661312;visibility:visible;mso-wrap-style:square;mso-width-percent:0;mso-height-percent:0;mso-wrap-distance-left:9pt;mso-wrap-distance-top:3.6pt;mso-wrap-distance-right:9pt;mso-wrap-distance-bottom:3.6pt;mso-position-horizontal:absolute;mso-position-horizontal-relative:text;mso-position-vertical:absolute;mso-position-vertical-relative:text;mso-width-percent:0;mso-height-percent:0;mso-width-relative:margin;mso-height-relative:margin;v-text-anchor:top" o:gfxdata="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">
+                <v:textbox>
+                  <w:txbxContent>
+                    <w:p>
+                      <w:pPr>
+                        <w:pStyle w:val="NoSpacing"/>
+                        <w:bidi w:val="0"/>
+                        <w:jc w:val="center"/>
+                      </w:pPr>
+                      <w:r>
+                        <w:t>Student</w:t>
+                      </w:r>
+                    </w:p>
+                    <w:p>
+                      <w:pPr>
+                        <w:pStyle w:val="NoSpacing"/>
+                        <w:bidi w:val="0"/>
+                      </w:pPr>
+                      <w:proofErr w:type="gramStart"/>
+                      <w:r>
+                        <w:t>User:</w:t>
+                      </w:r>
+                      <w:r>
+                        <w:t>student</w:t>
+                      </w:r>
+                      <w:r>
+                        <w:t>@testus.com</w:t>
+                      </w:r>
+                      <w:proofErr w:type="gramEnd"/>
+                    </w:p>
+                    <w:p>
+                      <w:pPr>
+                        <w:pStyle w:val="NoSpacing"/>
+                        <w:bidi w:val="0"/>
+                      </w:pPr>
+                      <w:proofErr w:type="spellStart"/>
+                      <w:proofErr w:type="gramStart"/>
+                      <w:r>
+                        <w:t>Password:</w:t>
+                      </w:r>
+                      <w:r>
+                        <w:t>student</w:t>
+                      </w:r>
+                      <w:proofErr w:type="spellEnd"/>
+                      <w:proofErr w:type="gramEnd"/>
+                    </w:p>
+                    <w:p>
+                      <w:pPr>
+                        <w:bidi w:val="0"/>
+                      </w:pPr>
+                    </w:p>
+                  </w:txbxContent>
+                </v:textbox>
+                <w10:wrap type="topAndBottom"/>
+              </v:shape>
+            </w:pict>
+          </mc:Fallback>
+        </mc:AlternateContent>
+      </w:r>
+      <w:r>
+        <w:rPr>
+          <w:rFonts w:ascii="David" w:hAnsi="David" w:cs="David"/>
+          <w:noProof/>
+          <w:sz w:val="24"/>
+          <w:szCs w:val="24"/>
+        </w:rPr>
+        <mc:AlternateContent>
+          <mc:Choice Requires="wps">
+            <w:drawing>
+              <wp:anchor distT="45720" distB="45720" distL="114300" distR="114300" simplePos="0" relativeHeight="251659264" behindDoc="0" locked="0" layoutInCell="1" allowOverlap="1" wp14:anchorId="0BDB4F3C" wp14:editId="34458B01">
+                <wp:simplePos x="0" y="0"/>
+                <wp:positionH relativeFrom="column">
+                  <wp:posOffset>-657225</wp:posOffset>
+                </wp:positionH>
+                <wp:positionV relativeFrom="paragraph">
+                  <wp:posOffset>280670</wp:posOffset>
+                </wp:positionV>
+                <wp:extent cx="1714500" cy="657225"/>
+                <wp:effectExtent l="0" t="0" r="19050" b="28575"/>
+                <wp:wrapTopAndBottom/>
+                <wp:docPr id="217" name="Text Box 2"/>
+                <wp:cNvGraphicFramePr>
+                  <a:graphicFrameLocks xmlns:a="http://schemas.openxmlformats.org/drawingml/2006/main"/>
+                </wp:cNvGraphicFramePr>
+                <a:graphic xmlns:a="http://schemas.openxmlformats.org/drawingml/2006/main">
+                  <a:graphicData uri="http://schemas.microsoft.com/office/word/2010/wordprocessingShape">
+                    <wps:wsp>
+                      <wps:cNvSpPr txBox="1">
+                        <a:spLocks noChangeArrowheads="1"/>
+                      </wps:cNvSpPr>
+                      <wps:spPr bwMode="auto">
+                        <a:xfrm>
+                          <a:off x="0" y="0"/>
+                          <a:ext cx="1714500" cy="657225"/>
+                        </a:xfrm>
+                        <a:prstGeom prst="rect">
+                          <a:avLst/>
+                        </a:prstGeom>
+                        <a:solidFill>
+                          <a:srgbClr val="FFFFFF"/>
+                        </a:solidFill>
+                        <a:ln w="9525">
+                          <a:solidFill>
+                            <a:srgbClr val="000000"/>
+                          </a:solidFill>
+                          <a:miter lim="800000"/>
+                          <a:headEnd/>
+                          <a:tailEnd/>
+                        </a:ln>
+                      </wps:spPr>
+                      <wps:txbx>
+                        <w:txbxContent>
+                          <w:p>
+                            <w:pPr>
+                              <w:pStyle w:val="NoSpacing"/>
+                              <w:bidi w:val="0"/>
+                              <w:jc w:val="center"/>
+                            </w:pPr>
+                            <w:r>
+                              <w:t>Admin</w:t>
+                            </w:r>
+                          </w:p>
+                          <w:p>
+                            <w:pPr>
+                              <w:pStyle w:val="NoSpacing"/>
+                              <w:bidi w:val="0"/>
+                            </w:pPr>
+                            <w:proofErr w:type="gramStart"/>
+                            <w:r>
+                              <w:t>User:admin@testus.com</w:t>
+                            </w:r>
+                            <w:proofErr w:type="gramEnd"/>
+                          </w:p>
+                          <w:p>
+                            <w:pPr>
+                              <w:pStyle w:val="NoSpacing"/>
+                              <w:bidi w:val="0"/>
+                            </w:pPr>
+                            <w:proofErr w:type="spellStart"/>
+                            <w:proofErr w:type="gramStart"/>
+                            <w:r>
+                              <w:t>Password:admin</w:t>
+                            </w:r>
+                            <w:proofErr w:type="spellEnd"/>
+                            <w:proofErr w:type="gramEnd"/>
+                          </w:p>
+                          <w:p>
+                            <w:pPr>
+                              <w:bidi w:val="0"/>
+                            </w:pPr>
+                          </w:p>
+                        </w:txbxContent>
+                      </wps:txbx>
+                      <wps:bodyPr rot="0" vert="horz" wrap="square" lIns="91440" tIns="45720" rIns="91440" bIns="45720" anchor="t" anchorCtr="0">
+                        <a:noAutofit/>
+                      </wps:bodyPr>
+                    </wps:wsp>
+                  </a:graphicData>
+                </a:graphic>
+                <wp14:sizeRelH relativeFrom="margin">
+                  <wp14:pctWidth>0</wp14:pctWidth>
+                </wp14:sizeRelH>
+                <wp14:sizeRelV relativeFrom="margin">
+                  <wp14:pctHeight>0</wp14:pctHeight>
+                </wp14:sizeRelV>
+              </wp:anchor>
+            </w:drawing>
+          </mc:Choice>
+          <mc:Fallback>
+            <w:pict>
+              <v:shape w14:anchorId="0BDB4F3C" id="_x0000_s1028" type="#_x0000_t202" style="position:absolute;left:0;text-align:left;margin-left:-51.75pt;margin-top:22.1pt;width:135pt;height:51.75pt;z-index:251659264;visibility:visible;mso-wrap-style:square;mso-width-percent:0;mso-height-percent:0;mso-wrap-distance-left:9pt;mso-wrap-distance-top:3.6pt;mso-wrap-distance-right:9pt;mso-wrap-distance-bottom:3.6pt;mso-position-horizontal:absolute;mso-position-horizontal-relative:text;mso-position-vertical:absolute;mso-position-vertical-relative:text;mso-width-percent:0;mso-height-percent:0;mso-width-relative:margin;mso-height-relative:margin;v-text-anchor:top" o:gfxdata="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">
+                <v:textbox>
+                  <w:txbxContent>
+                    <w:p>
+                      <w:pPr>
+                        <w:pStyle w:val="NoSpacing"/>
+                        <w:bidi w:val="0"/>
+                        <w:jc w:val="center"/>
+                      </w:pPr>
+                      <w:r>
+                        <w:t>Admin</w:t>
+                      </w:r>
+                    </w:p>
+                    <w:p>
+                      <w:pPr>
+                        <w:pStyle w:val="NoSpacing"/>
+                        <w:bidi w:val="0"/>
+                      </w:pPr>
+                      <w:proofErr w:type="gramStart"/>
+                      <w:r>
+                        <w:t>User:admin@testus.com</w:t>
+                      </w:r>
+                      <w:proofErr w:type="gramEnd"/>
+                    </w:p>
+                    <w:p>
+                      <w:pPr>
+                        <w:pStyle w:val="NoSpacing"/>
+                        <w:bidi w:val="0"/>
+                      </w:pPr>
+                      <w:proofErr w:type="spellStart"/>
+                      <w:proofErr w:type="gramStart"/>
+                      <w:r>
+                        <w:t>Password:admin</w:t>
+                      </w:r>
+                      <w:proofErr w:type="spellEnd"/>
+                      <w:proofErr w:type="gramEnd"/>
+                    </w:p>
+                    <w:p>
+                      <w:pPr>
+                        <w:bidi w:val="0"/>
+                      </w:pPr>
+                    </w:p>
+                  </w:txbxContent>
+                </v:textbox>
+                <w10:wrap type="topAndBottom"/>
+              </v:shape>
+            </w:pict>
+          </mc:Fallback>
+        </mc:AlternateContent>
+      </w:r>
+      <w:r>
+        <w:rPr>
+          <w:rFonts w:ascii="David" w:hAnsi="David" w:cs="David" w:hint="cs"/>
+          <w:sz w:val="24"/>
+          <w:szCs w:val="24"/>
+          <w:rtl/>
+        </w:rPr>
+        <w:t>במערכת קיימים המשתמשים הבאים</w:t>
+      </w:r>
+    </w:p>
+    <w:p>
+      <w:pPr>
+        <w:spacing w:line="360" w:lineRule="auto"/>
+        <w:rPr>
+          <w:rFonts w:ascii="David" w:hAnsi="David" w:cs="David" w:hint="cs"/>
+          <w:sz w:val="24"/>
+          <w:szCs w:val="24"/>
+        </w:rPr>
+      </w:pPr>
+    </w:p>
+    <w:p>
+      <w:pPr>
+        <w:spacing w:line="360" w:lineRule="auto"/>
+        <w:rPr>
+          <w:rFonts w:ascii="David" w:hAnsi="David" w:cs="David"/>
+          <w:sz w:val="24"/>
+          <w:szCs w:val="24"/>
+          <w:rtl/>
+        </w:rPr>
+      </w:pPr>
+      <w:r>
+        <w:rPr>
+          <w:rFonts w:ascii="David" w:hAnsi="David" w:cs="David"/>
+          <w:sz w:val="24"/>
+          <w:szCs w:val="24"/>
+          <w:rtl/>
+        </w:rPr>
+        <w:t xml:space="preserve"> יש ללחוץ על הכפתור "</w:t>
       </w:r>
       <w:r>
         <w:rPr>
@@ -101,9 +673,9 @@
           <w:szCs w:val="24"/>
         </w:rPr>
         <w:drawing>
-          <wp:inline distT="0" distB="0" distL="0" distR="0" wp14:anchorId="661CFF2A" wp14:editId="0952CBAC">
-            <wp:extent cx="5276850" cy="5286375"/>
-            <wp:effectExtent l="0" t="0" r="0" b="9525"/>
+          <wp:inline distT="0" distB="0" distL="0" distR="0" wp14:anchorId="661CFF2A" wp14:editId="6ECA6CFD">
+            <wp:extent cx="5276850" cy="4362450"/>
+            <wp:effectExtent l="0" t="0" r="0" b="0"/>
             <wp:docPr id="2" name="תמונה 2"/>
             <wp:cNvGraphicFramePr>
               <a:graphicFrameLocks xmlns:a="http://schemas.openxmlformats.org/drawingml/2006/main" noChangeAspect="1"/>
@@ -133,7 +705,7 @@
                   <pic:spPr bwMode="auto">
                     <a:xfrm>
                       <a:off x="0" y="0"/>
-                      <a:ext cx="5276850" cy="5286375"/>
+                      <a:ext cx="5276850" cy="4362450"/>
                     </a:xfrm>
                     <a:prstGeom prst="rect">
                       <a:avLst/>
@@ -154,7 +726,7 @@
       <w:pPr>
         <w:spacing w:line="360" w:lineRule="auto"/>
         <w:rPr>
-          <w:rFonts w:ascii="David" w:hAnsi="David" w:cs="David" w:hint="cs"/>
+          <w:rFonts w:ascii="David" w:hAnsi="David" w:cs="David"/>
           <w:sz w:val="24"/>
           <w:szCs w:val="24"/>
           <w:rtl/>
@@ -2114,15 +2686,16 @@
       <w:pPr>
         <w:spacing w:line="360" w:lineRule="auto"/>
         <w:rPr>
-          <w:rFonts w:ascii="David" w:hAnsi="David" w:cs="David" w:hint="cs"/>
-          <w:sz w:val="24"/>
-          <w:szCs w:val="24"/>
-          <w:rtl/>
-        </w:rPr>
-      </w:pPr>
-      <w:r>
-        <w:rPr>
-          <w:rFonts w:ascii="David" w:hAnsi="David" w:cs="David"/>
+          <w:rFonts w:ascii="David" w:hAnsi="David" w:cs="David"/>
+          <w:sz w:val="24"/>
+          <w:szCs w:val="24"/>
+          <w:rtl/>
+        </w:rPr>
+      </w:pPr>
+      <w:r>
+        <w:rPr>
+          <w:rFonts w:ascii="David" w:hAnsi="David" w:cs="David"/>
+          <w:noProof/>
           <w:sz w:val="24"/>
           <w:szCs w:val="24"/>
           <w:rtl/>
@@ -2199,7 +2772,7 @@
 </file>
 
 <file path=word/styles.xml><?xml version="1.0" encoding="utf-8"?>
-<w:styles xmlns:mc="http://schemas.openxmlformats.org/markup-compatibility/2006" xmlns:r="http://schemas.openxmlformats.org/officeDocument/2006/relationships" xmlns:w="http://schemas.openxmlformats.org/wordprocessingml/2006/main" xmlns:w14="http://schemas.microsoft.com/office/word/2010/wordml" xmlns:w15="http://schemas.microsoft.com/office/word/2012/wordml" xmlns:w16cex="http://schemas.microsoft.com/office/word/2018/wordml/cex" xmlns:w16cid="http://schemas.microsoft.com/office/word/2016/wordml/cid" xmlns:w16="http://schemas.microsoft.com/office/word/2018/wordml" xmlns:w16sdtdh="http://schemas.microsoft.com/office/word/2020/wordml/sdtdatahash" xmlns:w16se="http://schemas.microsoft.com/office/word/2015/wordml/symex" mc:Ignorable="w14 w15 w16se w16cid w16 w16cex w16sdtdh">
+<w:styles xmlns:mc="http://schemas.openxmlformats.org/markup-compatibility/2006" xmlns:r="http://schemas.openxmlformats.org/officeDocument/2006/relationships" xmlns:w="http://schemas.openxmlformats.org/wordprocessingml/2006/main" xmlns:w14="http://schemas.microsoft.com/office/word/2010/wordml" xmlns:w15="http://schemas.microsoft.com/office/word/2012/wordml" xmlns:w16cex="http://schemas.microsoft.com/office/word/2018/wordml/cex" xmlns:w16cid="http://schemas.microsoft.com/office/word/2016/wordml/cid" xmlns:w16="http://schemas.microsoft.com/office/word/2018/wordml" xmlns:w16du="http://schemas.microsoft.com/office/word/2023/wordml/word16du" xmlns:w16sdtdh="http://schemas.microsoft.com/office/word/2020/wordml/sdtdatahash" xmlns:w16se="http://schemas.microsoft.com/office/word/2015/wordml/symex" mc:Ignorable="w14 w15 w16se w16cid w16 w16cex w16sdtdh w16du">
   <w:docDefaults>
     <w:rPrDefault>
       <w:rPr>
@@ -2593,20 +3166,20 @@
     <w:lsdException w:name="Unresolved Mention" w:semiHidden="1" w:unhideWhenUsed="1"/>
     <w:lsdException w:name="Smart Link" w:semiHidden="1" w:unhideWhenUsed="1"/>
   </w:latentStyles>
-  <w:style w:type="paragraph" w:default="1" w:styleId="a">
+  <w:style w:type="paragraph" w:default="1" w:styleId="Normal">
     <w:name w:val="Normal"/>
     <w:qFormat/>
     <w:pPr>
       <w:bidi/>
     </w:pPr>
   </w:style>
-  <w:style w:type="character" w:default="1" w:styleId="a0">
+  <w:style w:type="character" w:default="1" w:styleId="DefaultParagraphFont">
     <w:name w:val="Default Paragraph Font"/>
     <w:uiPriority w:val="1"/>
     <w:semiHidden/>
     <w:unhideWhenUsed/>
   </w:style>
-  <w:style w:type="table" w:default="1" w:styleId="a1">
+  <w:style w:type="table" w:default="1" w:styleId="TableNormal">
     <w:name w:val="Normal Table"/>
     <w:uiPriority w:val="99"/>
     <w:semiHidden/>
@@ -2621,11 +3194,21 @@
       </w:tblCellMar>
     </w:tblPr>
   </w:style>
-  <w:style w:type="numbering" w:default="1" w:styleId="a2">
+  <w:style w:type="numbering" w:default="1" w:styleId="NoList">
     <w:name w:val="No List"/>
     <w:uiPriority w:val="99"/>
     <w:semiHidden/>
     <w:unhideWhenUsed/>
+  </w:style>
+  <w:style w:type="paragraph" w:styleId="NoSpacing">
+    <w:name w:val="No Spacing"/>
+    <w:uiPriority w:val="1"/>
+    <w:qFormat/>
+    <w:rsid w:val="004E4F59"/>
+    <w:pPr>
+      <w:bidi/>
+      <w:spacing w:after="0" w:line="240" w:lineRule="auto"/>
+    </w:pPr>
   </w:style>
 </w:styles>
 </file>

</xml_diff>